<commit_message>
Update semester project progress.docx
</commit_message>
<xml_diff>
--- a/semester project progress.docx
+++ b/semester project progress.docx
@@ -1,6 +1,6 @@
 
 <file path=word/document.xml><?xml version="1.0" encoding="utf-8"?>
-<w:document xmlns:wpc="http://schemas.microsoft.com/office/word/2010/wordprocessingCanvas" xmlns:mc="http://schemas.openxmlformats.org/markup-compatibility/2006" xmlns:o="urn:schemas-microsoft-com:office:office" xmlns:r="http://schemas.openxmlformats.org/officeDocument/2006/relationships" xmlns:m="http://schemas.openxmlformats.org/officeDocument/2006/math" xmlns:v="urn:schemas-microsoft-com:vml" xmlns:wp14="http://schemas.microsoft.com/office/word/2010/wordprocessingDrawing" xmlns:wp="http://schemas.openxmlformats.org/drawingml/2006/wordprocessingDrawing" xmlns:w10="urn:schemas-microsoft-com:office:word" xmlns:w="http://schemas.openxmlformats.org/wordprocessingml/2006/main" xmlns:w14="http://schemas.microsoft.com/office/word/2010/wordml" xmlns:w15="http://schemas.microsoft.com/office/word/2012/wordml" xmlns:wpg="http://schemas.microsoft.com/office/word/2010/wordprocessingGroup" xmlns:wpi="http://schemas.microsoft.com/office/word/2010/wordprocessingInk" xmlns:wne="http://schemas.microsoft.com/office/word/2006/wordml" xmlns:wps="http://schemas.microsoft.com/office/word/2010/wordprocessingShape" mc:Ignorable="w14 w15 wp14">
+<w:document xmlns:wpc="http://schemas.microsoft.com/office/word/2010/wordprocessingCanvas" xmlns:cx="http://schemas.microsoft.com/office/drawing/2014/chartex" xmlns:cx1="http://schemas.microsoft.com/office/drawing/2015/9/8/chartex" xmlns:cx2="http://schemas.microsoft.com/office/drawing/2015/10/21/chartex" xmlns:cx3="http://schemas.microsoft.com/office/drawing/2016/5/9/chartex" xmlns:cx4="http://schemas.microsoft.com/office/drawing/2016/5/10/chartex" xmlns:cx5="http://schemas.microsoft.com/office/drawing/2016/5/11/chartex" xmlns:cx6="http://schemas.microsoft.com/office/drawing/2016/5/12/chartex" xmlns:cx7="http://schemas.microsoft.com/office/drawing/2016/5/13/chartex" xmlns:cx8="http://schemas.microsoft.com/office/drawing/2016/5/14/chartex" xmlns:mc="http://schemas.openxmlformats.org/markup-compatibility/2006" xmlns:aink="http://schemas.microsoft.com/office/drawing/2016/ink" xmlns:am3d="http://schemas.microsoft.com/office/drawing/2017/model3d" xmlns:o="urn:schemas-microsoft-com:office:office" xmlns:r="http://schemas.openxmlformats.org/officeDocument/2006/relationships" xmlns:m="http://schemas.openxmlformats.org/officeDocument/2006/math" xmlns:v="urn:schemas-microsoft-com:vml" xmlns:wp14="http://schemas.microsoft.com/office/word/2010/wordprocessingDrawing" xmlns:wp="http://schemas.openxmlformats.org/drawingml/2006/wordprocessingDrawing" xmlns:w10="urn:schemas-microsoft-com:office:word" xmlns:w="http://schemas.openxmlformats.org/wordprocessingml/2006/main" xmlns:w14="http://schemas.microsoft.com/office/word/2010/wordml" xmlns:w15="http://schemas.microsoft.com/office/word/2012/wordml" xmlns:w16cex="http://schemas.microsoft.com/office/word/2018/wordml/cex" xmlns:w16cid="http://schemas.microsoft.com/office/word/2016/wordml/cid" xmlns:w16="http://schemas.microsoft.com/office/word/2018/wordml" xmlns:w16se="http://schemas.microsoft.com/office/word/2015/wordml/symex" xmlns:wpg="http://schemas.microsoft.com/office/word/2010/wordprocessingGroup" xmlns:wpi="http://schemas.microsoft.com/office/word/2010/wordprocessingInk" xmlns:wne="http://schemas.microsoft.com/office/word/2006/wordml" xmlns:wps="http://schemas.microsoft.com/office/word/2010/wordprocessingShape" mc:Ignorable="w14 w15 w16se w16cid w16 w16cex wp14">
   <w:body>
     <w:p>
       <w:pPr>
@@ -23,10 +23,7 @@
         <w:t>AIRPLANE TICKET MANAGEMENT SYSTEM</w:t>
       </w:r>
     </w:p>
-    <w:p>
-      <w:bookmarkStart w:id="0" w:name="_GoBack"/>
-      <w:bookmarkEnd w:id="0"/>
-    </w:p>
+    <w:p/>
     <w:p>
       <w:pPr>
         <w:pStyle w:val="Heading1"/>
@@ -58,7 +55,7 @@
           <w:u w:val="single"/>
         </w:rPr>
         <w:drawing>
-          <wp:inline distT="0" distB="0" distL="0" distR="0" wp14:anchorId="2FAD9DF9" wp14:editId="32923266">
+          <wp:inline distT="0" distB="0" distL="0" distR="0" wp14:anchorId="77B5770C" wp14:editId="07A50E89">
             <wp:extent cx="5274310" cy="6012180"/>
             <wp:effectExtent l="0" t="0" r="2540" b="7620"/>
             <wp:docPr id="5" name="Picture 5"/>
@@ -100,6 +97,1018 @@
         </w:drawing>
       </w:r>
     </w:p>
+    <w:p>
+      <w:pPr>
+        <w:rPr>
+          <w:b/>
+          <w:bCs/>
+          <w:sz w:val="40"/>
+          <w:szCs w:val="40"/>
+          <w:u w:val="single"/>
+        </w:rPr>
+      </w:pPr>
+    </w:p>
+    <w:p>
+      <w:pPr>
+        <w:rPr>
+          <w:b/>
+          <w:bCs/>
+          <w:sz w:val="40"/>
+          <w:szCs w:val="40"/>
+          <w:u w:val="single"/>
+        </w:rPr>
+      </w:pPr>
+    </w:p>
+    <w:p>
+      <w:pPr>
+        <w:rPr>
+          <w:b/>
+          <w:bCs/>
+          <w:sz w:val="40"/>
+          <w:szCs w:val="40"/>
+          <w:u w:val="single"/>
+        </w:rPr>
+      </w:pPr>
+      <w:proofErr w:type="spellStart"/>
+      <w:r>
+        <w:rPr>
+          <w:b/>
+          <w:bCs/>
+          <w:sz w:val="40"/>
+          <w:szCs w:val="40"/>
+          <w:u w:val="single"/>
+        </w:rPr>
+        <w:lastRenderedPageBreak/>
+        <w:t>Saif</w:t>
+      </w:r>
+      <w:proofErr w:type="spellEnd"/>
+      <w:r>
+        <w:rPr>
+          <w:b/>
+          <w:bCs/>
+          <w:sz w:val="40"/>
+          <w:szCs w:val="40"/>
+          <w:u w:val="single"/>
+        </w:rPr>
+        <w:t xml:space="preserve"> </w:t>
+      </w:r>
+      <w:proofErr w:type="spellStart"/>
+      <w:r>
+        <w:rPr>
+          <w:b/>
+          <w:bCs/>
+          <w:sz w:val="40"/>
+          <w:szCs w:val="40"/>
+          <w:u w:val="single"/>
+        </w:rPr>
+        <w:t>ur</w:t>
+      </w:r>
+      <w:proofErr w:type="spellEnd"/>
+      <w:r>
+        <w:rPr>
+          <w:b/>
+          <w:bCs/>
+          <w:sz w:val="40"/>
+          <w:szCs w:val="40"/>
+          <w:u w:val="single"/>
+        </w:rPr>
+        <w:t xml:space="preserve"> </w:t>
+      </w:r>
+      <w:proofErr w:type="spellStart"/>
+      <w:r>
+        <w:rPr>
+          <w:b/>
+          <w:bCs/>
+          <w:sz w:val="40"/>
+          <w:szCs w:val="40"/>
+          <w:u w:val="single"/>
+        </w:rPr>
+        <w:t>rehman</w:t>
+      </w:r>
+      <w:proofErr w:type="spellEnd"/>
+    </w:p>
+    <w:p>
+      <w:pPr>
+        <w:rPr>
+          <w:b/>
+          <w:bCs/>
+          <w:sz w:val="40"/>
+          <w:szCs w:val="40"/>
+          <w:u w:val="single"/>
+        </w:rPr>
+      </w:pPr>
+      <w:r>
+        <w:rPr>
+          <w:b/>
+          <w:bCs/>
+          <w:sz w:val="40"/>
+          <w:szCs w:val="40"/>
+          <w:u w:val="single"/>
+        </w:rPr>
+        <w:t>Sp19-bcs-021</w:t>
+      </w:r>
+    </w:p>
+    <w:p>
+      <w:pPr>
+        <w:rPr>
+          <w:b/>
+          <w:bCs/>
+          <w:sz w:val="40"/>
+          <w:szCs w:val="40"/>
+          <w:u w:val="single"/>
+        </w:rPr>
+      </w:pPr>
+    </w:p>
+    <w:p>
+      <w:pPr>
+        <w:rPr>
+          <w:b/>
+          <w:bCs/>
+          <w:sz w:val="40"/>
+          <w:szCs w:val="40"/>
+          <w:u w:val="single"/>
+        </w:rPr>
+      </w:pPr>
+      <w:r>
+        <w:rPr>
+          <w:b/>
+          <w:bCs/>
+          <w:sz w:val="40"/>
+          <w:szCs w:val="40"/>
+          <w:u w:val="single"/>
+        </w:rPr>
+        <w:t>FEEDBACK:</w:t>
+      </w:r>
+    </w:p>
+    <w:p>
+      <w:pPr>
+        <w:rPr>
+          <w:sz w:val="24"/>
+        </w:rPr>
+      </w:pPr>
+      <w:r>
+        <w:t xml:space="preserve">Forms are used in at least three places in the application to fetch the data from the user. the code snippet of feedback form </w:t>
+      </w:r>
+      <w:proofErr w:type="gramStart"/>
+      <w:r>
+        <w:t>that’s</w:t>
+      </w:r>
+      <w:proofErr w:type="gramEnd"/>
+      <w:r>
+        <w:t xml:space="preserve"> embedded in” Contact Us” page. The feedback form is </w:t>
+      </w:r>
+      <w:proofErr w:type="gramStart"/>
+      <w:r>
+        <w:t>declared</w:t>
+      </w:r>
+      <w:proofErr w:type="gramEnd"/>
+      <w:r>
+        <w:t xml:space="preserve"> and the fields are defined.</w:t>
+      </w:r>
+    </w:p>
+    <w:p>
+      <w:r>
+        <w:t>A small form called Feedback Form can be found in the “Contact Us” page. The users can send in their feedbacks to the company using this form. The form contains five fields where the users can enter their name, email address, service quality, rate out of five stars and message. The data from Feedback Form after sending is saved into company’s database. Below shows the view of Feedback Form.</w:t>
+      </w:r>
+    </w:p>
+    <w:p>
+      <w:r>
+        <w:t>Contact us</w:t>
+      </w:r>
+    </w:p>
+    <w:p>
+      <w:r>
+        <w:t>Feedback form</w:t>
+      </w:r>
+    </w:p>
+    <w:p>
+      <w:r>
+        <w:t>Your name</w:t>
+      </w:r>
+    </w:p>
+    <w:p>
+      <w:r>
+        <w:t>__________________</w:t>
+      </w:r>
+    </w:p>
+    <w:p>
+      <w:r>
+        <w:t>Email address</w:t>
+      </w:r>
+    </w:p>
+    <w:p>
+      <w:r>
+        <w:t>__________________</w:t>
+      </w:r>
+    </w:p>
+    <w:p>
+      <w:r>
+        <w:t>Services quality (tick one of the following)</w:t>
+      </w:r>
+    </w:p>
+    <w:p>
+      <w:r>
+        <w:t xml:space="preserve">Excellent, V. Good, Good, Satisfactory </w:t>
+      </w:r>
+    </w:p>
+    <w:p>
+      <w:r>
+        <w:t xml:space="preserve">Rate out of five stars </w:t>
+      </w:r>
+    </w:p>
+    <w:p>
+      <w:r>
+        <w:t>*****</w:t>
+      </w:r>
+    </w:p>
+    <w:p>
+      <w:r>
+        <w:t xml:space="preserve">Your Message </w:t>
+      </w:r>
+    </w:p>
+    <w:p>
+      <w:r>
+        <w:t>________________________________</w:t>
+      </w:r>
+    </w:p>
+    <w:p/>
+    <w:p>
+      <w:r>
+        <w:rPr>
+          <w:noProof/>
+        </w:rPr>
+        <mc:AlternateContent>
+          <mc:Choice Requires="wps">
+            <w:drawing>
+              <wp:anchor distT="0" distB="0" distL="114300" distR="114300" simplePos="0" relativeHeight="251658240" behindDoc="0" locked="0" layoutInCell="1" allowOverlap="1" wp14:anchorId="5858AE76" wp14:editId="2BBF6339">
+                <wp:simplePos x="0" y="0"/>
+                <wp:positionH relativeFrom="column">
+                  <wp:posOffset>1320800</wp:posOffset>
+                </wp:positionH>
+                <wp:positionV relativeFrom="paragraph">
+                  <wp:posOffset>197485</wp:posOffset>
+                </wp:positionV>
+                <wp:extent cx="1619250" cy="476250"/>
+                <wp:effectExtent l="0" t="0" r="19050" b="19050"/>
+                <wp:wrapNone/>
+                <wp:docPr id="4" name="Text Box 4"/>
+                <wp:cNvGraphicFramePr/>
+                <a:graphic xmlns:a="http://schemas.openxmlformats.org/drawingml/2006/main">
+                  <a:graphicData uri="http://schemas.microsoft.com/office/word/2010/wordprocessingShape">
+                    <wps:wsp>
+                      <wps:cNvSpPr txBox="1"/>
+                      <wps:spPr>
+                        <a:xfrm>
+                          <a:off x="0" y="0"/>
+                          <a:ext cx="1619250" cy="476250"/>
+                        </a:xfrm>
+                        <a:prstGeom prst="rect">
+                          <a:avLst/>
+                        </a:prstGeom>
+                        <a:solidFill>
+                          <a:schemeClr val="accent6">
+                            <a:lumMod val="75000"/>
+                          </a:schemeClr>
+                        </a:solidFill>
+                        <a:ln>
+                          <a:solidFill>
+                            <a:schemeClr val="tx1"/>
+                          </a:solidFill>
+                        </a:ln>
+                      </wps:spPr>
+                      <wps:style>
+                        <a:lnRef idx="2">
+                          <a:schemeClr val="accent2"/>
+                        </a:lnRef>
+                        <a:fillRef idx="1">
+                          <a:schemeClr val="lt1"/>
+                        </a:fillRef>
+                        <a:effectRef idx="0">
+                          <a:schemeClr val="accent2"/>
+                        </a:effectRef>
+                        <a:fontRef idx="minor">
+                          <a:schemeClr val="dk1"/>
+                        </a:fontRef>
+                      </wps:style>
+                      <wps:txbx>
+                        <w:txbxContent>
+                          <w:p>
+                            <w:r>
+                              <w:t>FEEDBACK FORM</w:t>
+                            </w:r>
+                          </w:p>
+                        </w:txbxContent>
+                      </wps:txbx>
+                      <wps:bodyPr rot="0" spcFirstLastPara="0" vertOverflow="overflow" horzOverflow="overflow" vert="horz" wrap="square" lIns="91440" tIns="45720" rIns="91440" bIns="45720" numCol="1" spcCol="0" rtlCol="0" fromWordArt="0" anchor="b" anchorCtr="0" forceAA="0" compatLnSpc="1">
+                        <a:prstTxWarp prst="textNoShape">
+                          <a:avLst/>
+                        </a:prstTxWarp>
+                        <a:noAutofit/>
+                      </wps:bodyPr>
+                    </wps:wsp>
+                  </a:graphicData>
+                </a:graphic>
+                <wp14:sizeRelH relativeFrom="margin">
+                  <wp14:pctWidth>0</wp14:pctWidth>
+                </wp14:sizeRelH>
+                <wp14:sizeRelV relativeFrom="margin">
+                  <wp14:pctHeight>0</wp14:pctHeight>
+                </wp14:sizeRelV>
+              </wp:anchor>
+            </w:drawing>
+          </mc:Choice>
+          <mc:Fallback>
+            <w:pict>
+              <v:shapetype w14:anchorId="5858AE76" id="_x0000_t202" coordsize="21600,21600" o:spt="202" path="m,l,21600r21600,l21600,xe">
+                <v:stroke joinstyle="miter"/>
+                <v:path gradientshapeok="t" o:connecttype="rect"/>
+              </v:shapetype>
+              <v:shape id="Text Box 4" o:spid="_x0000_s1026" type="#_x0000_t202" style="position:absolute;margin-left:104pt;margin-top:15.55pt;width:127.5pt;height:37.5pt;z-index:251658240;visibility:visible;mso-wrap-style:square;mso-width-percent:0;mso-height-percent:0;mso-wrap-distance-left:9pt;mso-wrap-distance-top:0;mso-wrap-distance-right:9pt;mso-wrap-distance-bottom:0;mso-position-horizontal:absolute;mso-position-horizontal-relative:text;mso-position-vertical:absolute;mso-position-vertical-relative:text;mso-width-percent:0;mso-height-percent:0;mso-width-relative:margin;mso-height-relative:margin;v-text-anchor:bottom" o:gfxdata="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" fillcolor="#538135 [2409]" strokecolor="black [3213]" strokeweight="1pt">
+                <v:textbox>
+                  <w:txbxContent>
+                    <w:p>
+                      <w:r>
+                        <w:t>FEEDBACK FORM</w:t>
+                      </w:r>
+                    </w:p>
+                  </w:txbxContent>
+                </v:textbox>
+              </v:shape>
+            </w:pict>
+          </mc:Fallback>
+        </mc:AlternateContent>
+      </w:r>
+      <w:r>
+        <w:rPr>
+          <w:noProof/>
+        </w:rPr>
+        <mc:AlternateContent>
+          <mc:Choice Requires="wps">
+            <w:drawing>
+              <wp:anchor distT="0" distB="0" distL="114300" distR="114300" simplePos="0" relativeHeight="251658240" behindDoc="0" locked="0" layoutInCell="1" allowOverlap="1" wp14:anchorId="5D29D57C" wp14:editId="0E44DE79">
+                <wp:simplePos x="0" y="0"/>
+                <wp:positionH relativeFrom="column">
+                  <wp:posOffset>2082800</wp:posOffset>
+                </wp:positionH>
+                <wp:positionV relativeFrom="paragraph">
+                  <wp:posOffset>685165</wp:posOffset>
+                </wp:positionV>
+                <wp:extent cx="12700" cy="539750"/>
+                <wp:effectExtent l="114300" t="0" r="82550" b="50800"/>
+                <wp:wrapNone/>
+                <wp:docPr id="2" name="Straight Arrow Connector 2"/>
+                <wp:cNvGraphicFramePr/>
+                <a:graphic xmlns:a="http://schemas.openxmlformats.org/drawingml/2006/main">
+                  <a:graphicData uri="http://schemas.microsoft.com/office/word/2010/wordprocessingShape">
+                    <wps:wsp>
+                      <wps:cNvCnPr/>
+                      <wps:spPr>
+                        <a:xfrm>
+                          <a:off x="0" y="0"/>
+                          <a:ext cx="12700" cy="539750"/>
+                        </a:xfrm>
+                        <a:prstGeom prst="straightConnector1">
+                          <a:avLst/>
+                        </a:prstGeom>
+                        <a:ln w="57150">
+                          <a:solidFill>
+                            <a:schemeClr val="bg2">
+                              <a:lumMod val="10000"/>
+                            </a:schemeClr>
+                          </a:solidFill>
+                          <a:tailEnd type="triangle"/>
+                        </a:ln>
+                      </wps:spPr>
+                      <wps:style>
+                        <a:lnRef idx="1">
+                          <a:schemeClr val="accent1"/>
+                        </a:lnRef>
+                        <a:fillRef idx="0">
+                          <a:schemeClr val="accent1"/>
+                        </a:fillRef>
+                        <a:effectRef idx="0">
+                          <a:schemeClr val="accent1"/>
+                        </a:effectRef>
+                        <a:fontRef idx="minor">
+                          <a:schemeClr val="tx1"/>
+                        </a:fontRef>
+                      </wps:style>
+                      <wps:bodyPr/>
+                    </wps:wsp>
+                  </a:graphicData>
+                </a:graphic>
+                <wp14:sizeRelH relativeFrom="page">
+                  <wp14:pctWidth>0</wp14:pctWidth>
+                </wp14:sizeRelH>
+                <wp14:sizeRelV relativeFrom="page">
+                  <wp14:pctHeight>0</wp14:pctHeight>
+                </wp14:sizeRelV>
+              </wp:anchor>
+            </w:drawing>
+          </mc:Choice>
+          <mc:Fallback>
+            <w:pict>
+              <v:shapetype w14:anchorId="5422E4DB" id="_x0000_t32" coordsize="21600,21600" o:spt="32" o:oned="t" path="m,l21600,21600e" filled="f">
+                <v:path arrowok="t" fillok="f" o:connecttype="none"/>
+                <o:lock v:ext="edit" shapetype="t"/>
+              </v:shapetype>
+              <v:shape id="Straight Arrow Connector 2" o:spid="_x0000_s1026" type="#_x0000_t32" style="position:absolute;margin-left:164pt;margin-top:53.95pt;width:1pt;height:42.5pt;z-index:251658240;visibility:visible;mso-wrap-style:square;mso-width-percent:0;mso-height-percent:0;mso-wrap-distance-left:9pt;mso-wrap-distance-top:0;mso-wrap-distance-right:9pt;mso-wrap-distance-bottom:0;mso-position-horizontal:absolute;mso-position-horizontal-relative:text;mso-position-vertical:absolute;mso-position-vertical-relative:text;mso-width-percent:0;mso-height-percent:0;mso-width-relative:page;mso-height-relative:page" o:gfxdata="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" strokecolor="#161616 [334]" strokeweight="4.5pt">
+                <v:stroke endarrow="block" joinstyle="miter"/>
+              </v:shape>
+            </w:pict>
+          </mc:Fallback>
+        </mc:AlternateContent>
+      </w:r>
+      <w:r>
+        <w:rPr>
+          <w:noProof/>
+        </w:rPr>
+        <mc:AlternateContent>
+          <mc:Choice Requires="wps">
+            <w:drawing>
+              <wp:anchor distT="0" distB="0" distL="114300" distR="114300" simplePos="0" relativeHeight="251658240" behindDoc="0" locked="0" layoutInCell="1" allowOverlap="1" wp14:anchorId="28EFD01D" wp14:editId="1E6629EB">
+                <wp:simplePos x="0" y="0"/>
+                <wp:positionH relativeFrom="column">
+                  <wp:posOffset>1301750</wp:posOffset>
+                </wp:positionH>
+                <wp:positionV relativeFrom="paragraph">
+                  <wp:posOffset>1218565</wp:posOffset>
+                </wp:positionV>
+                <wp:extent cx="1631950" cy="508000"/>
+                <wp:effectExtent l="0" t="0" r="25400" b="25400"/>
+                <wp:wrapNone/>
+                <wp:docPr id="3" name="Text Box 3"/>
+                <wp:cNvGraphicFramePr/>
+                <a:graphic xmlns:a="http://schemas.openxmlformats.org/drawingml/2006/main">
+                  <a:graphicData uri="http://schemas.microsoft.com/office/word/2010/wordprocessingShape">
+                    <wps:wsp>
+                      <wps:cNvSpPr txBox="1"/>
+                      <wps:spPr>
+                        <a:xfrm>
+                          <a:off x="0" y="0"/>
+                          <a:ext cx="1631950" cy="508000"/>
+                        </a:xfrm>
+                        <a:prstGeom prst="rect">
+                          <a:avLst/>
+                        </a:prstGeom>
+                        <a:solidFill>
+                          <a:schemeClr val="accent6">
+                            <a:lumMod val="75000"/>
+                          </a:schemeClr>
+                        </a:solidFill>
+                        <a:ln w="9525">
+                          <a:solidFill>
+                            <a:schemeClr val="bg2">
+                              <a:lumMod val="10000"/>
+                            </a:schemeClr>
+                          </a:solidFill>
+                        </a:ln>
+                      </wps:spPr>
+                      <wps:txbx>
+                        <w:txbxContent>
+                          <w:p>
+                            <w:r>
+                              <w:t>INPUT FROM USER</w:t>
+                            </w:r>
+                          </w:p>
+                        </w:txbxContent>
+                      </wps:txbx>
+                      <wps:bodyPr rot="0" spcFirstLastPara="0" vertOverflow="overflow" horzOverflow="overflow" vert="horz" wrap="square" lIns="91440" tIns="45720" rIns="91440" bIns="45720" numCol="1" spcCol="0" rtlCol="0" fromWordArt="0" anchor="b" anchorCtr="0" forceAA="0" compatLnSpc="1">
+                        <a:prstTxWarp prst="textNoShape">
+                          <a:avLst/>
+                        </a:prstTxWarp>
+                        <a:noAutofit/>
+                      </wps:bodyPr>
+                    </wps:wsp>
+                  </a:graphicData>
+                </a:graphic>
+                <wp14:sizeRelH relativeFrom="page">
+                  <wp14:pctWidth>0</wp14:pctWidth>
+                </wp14:sizeRelH>
+                <wp14:sizeRelV relativeFrom="page">
+                  <wp14:pctHeight>0</wp14:pctHeight>
+                </wp14:sizeRelV>
+              </wp:anchor>
+            </w:drawing>
+          </mc:Choice>
+          <mc:Fallback>
+            <w:pict>
+              <v:shape w14:anchorId="28EFD01D" id="Text Box 3" o:spid="_x0000_s1027" type="#_x0000_t202" style="position:absolute;margin-left:102.5pt;margin-top:95.95pt;width:128.5pt;height:40pt;z-index:251658240;visibility:visible;mso-wrap-style:square;mso-width-percent:0;mso-height-percent:0;mso-wrap-distance-left:9pt;mso-wrap-distance-top:0;mso-wrap-distance-right:9pt;mso-wrap-distance-bottom:0;mso-position-horizontal:absolute;mso-position-horizontal-relative:text;mso-position-vertical:absolute;mso-position-vertical-relative:text;mso-width-percent:0;mso-height-percent:0;mso-width-relative:page;mso-height-relative:page;v-text-anchor:bottom" o:gfxdata="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" fillcolor="#538135 [2409]" strokecolor="#161616 [334]">
+                <v:textbox>
+                  <w:txbxContent>
+                    <w:p>
+                      <w:r>
+                        <w:t>INPUT FROM USER</w:t>
+                      </w:r>
+                    </w:p>
+                  </w:txbxContent>
+                </v:textbox>
+              </v:shape>
+            </w:pict>
+          </mc:Fallback>
+        </mc:AlternateContent>
+      </w:r>
+      <w:r>
+        <w:rPr>
+          <w:noProof/>
+        </w:rPr>
+        <mc:AlternateContent>
+          <mc:Choice Requires="wps">
+            <w:drawing>
+              <wp:anchor distT="0" distB="0" distL="114300" distR="114300" simplePos="0" relativeHeight="251658240" behindDoc="0" locked="0" layoutInCell="1" allowOverlap="1" wp14:anchorId="130FA8C0" wp14:editId="69D1F47D">
+                <wp:simplePos x="0" y="0"/>
+                <wp:positionH relativeFrom="column">
+                  <wp:posOffset>679450</wp:posOffset>
+                </wp:positionH>
+                <wp:positionV relativeFrom="paragraph">
+                  <wp:posOffset>1447165</wp:posOffset>
+                </wp:positionV>
+                <wp:extent cx="615950" cy="0"/>
+                <wp:effectExtent l="0" t="114300" r="0" b="133350"/>
+                <wp:wrapNone/>
+                <wp:docPr id="1" name="Straight Arrow Connector 1"/>
+                <wp:cNvGraphicFramePr/>
+                <a:graphic xmlns:a="http://schemas.openxmlformats.org/drawingml/2006/main">
+                  <a:graphicData uri="http://schemas.microsoft.com/office/word/2010/wordprocessingShape">
+                    <wps:wsp>
+                      <wps:cNvCnPr/>
+                      <wps:spPr>
+                        <a:xfrm flipH="1">
+                          <a:off x="0" y="0"/>
+                          <a:ext cx="615950" cy="0"/>
+                        </a:xfrm>
+                        <a:prstGeom prst="straightConnector1">
+                          <a:avLst/>
+                        </a:prstGeom>
+                        <a:ln w="57150">
+                          <a:solidFill>
+                            <a:schemeClr val="bg2">
+                              <a:lumMod val="10000"/>
+                            </a:schemeClr>
+                          </a:solidFill>
+                          <a:tailEnd type="triangle"/>
+                        </a:ln>
+                      </wps:spPr>
+                      <wps:style>
+                        <a:lnRef idx="1">
+                          <a:schemeClr val="accent1"/>
+                        </a:lnRef>
+                        <a:fillRef idx="0">
+                          <a:schemeClr val="accent1"/>
+                        </a:fillRef>
+                        <a:effectRef idx="0">
+                          <a:schemeClr val="accent1"/>
+                        </a:effectRef>
+                        <a:fontRef idx="minor">
+                          <a:schemeClr val="tx1"/>
+                        </a:fontRef>
+                      </wps:style>
+                      <wps:bodyPr/>
+                    </wps:wsp>
+                  </a:graphicData>
+                </a:graphic>
+                <wp14:sizeRelH relativeFrom="page">
+                  <wp14:pctWidth>0</wp14:pctWidth>
+                </wp14:sizeRelH>
+                <wp14:sizeRelV relativeFrom="page">
+                  <wp14:pctHeight>0</wp14:pctHeight>
+                </wp14:sizeRelV>
+              </wp:anchor>
+            </w:drawing>
+          </mc:Choice>
+          <mc:Fallback>
+            <w:pict>
+              <v:shape w14:anchorId="52896BCB" id="Straight Arrow Connector 1" o:spid="_x0000_s1026" type="#_x0000_t32" style="position:absolute;margin-left:53.5pt;margin-top:113.95pt;width:48.5pt;height:0;flip:x;z-index:251658240;visibility:visible;mso-wrap-style:square;mso-width-percent:0;mso-height-percent:0;mso-wrap-distance-left:9pt;mso-wrap-distance-top:0;mso-wrap-distance-right:9pt;mso-wrap-distance-bottom:0;mso-position-horizontal:absolute;mso-position-horizontal-relative:text;mso-position-vertical:absolute;mso-position-vertical-relative:text;mso-width-percent:0;mso-height-percent:0;mso-width-relative:page;mso-height-relative:page" o:gfxdata="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" strokecolor="#161616 [334]" strokeweight="4.5pt">
+                <v:stroke endarrow="block" joinstyle="miter"/>
+              </v:shape>
+            </w:pict>
+          </mc:Fallback>
+        </mc:AlternateContent>
+      </w:r>
+      <w:r>
+        <w:rPr>
+          <w:noProof/>
+        </w:rPr>
+        <mc:AlternateContent>
+          <mc:Choice Requires="wps">
+            <w:drawing>
+              <wp:anchor distT="0" distB="0" distL="114300" distR="114300" simplePos="0" relativeHeight="251658240" behindDoc="0" locked="0" layoutInCell="1" allowOverlap="1" wp14:anchorId="5AC99AC6" wp14:editId="79FD930C">
+                <wp:simplePos x="0" y="0"/>
+                <wp:positionH relativeFrom="column">
+                  <wp:posOffset>-685800</wp:posOffset>
+                </wp:positionH>
+                <wp:positionV relativeFrom="paragraph">
+                  <wp:posOffset>1243965</wp:posOffset>
+                </wp:positionV>
+                <wp:extent cx="1377950" cy="450850"/>
+                <wp:effectExtent l="0" t="0" r="12700" b="25400"/>
+                <wp:wrapNone/>
+                <wp:docPr id="6" name="Text Box 6"/>
+                <wp:cNvGraphicFramePr/>
+                <a:graphic xmlns:a="http://schemas.openxmlformats.org/drawingml/2006/main">
+                  <a:graphicData uri="http://schemas.microsoft.com/office/word/2010/wordprocessingShape">
+                    <wps:wsp>
+                      <wps:cNvSpPr txBox="1"/>
+                      <wps:spPr>
+                        <a:xfrm>
+                          <a:off x="0" y="0"/>
+                          <a:ext cx="1377950" cy="450850"/>
+                        </a:xfrm>
+                        <a:prstGeom prst="rect">
+                          <a:avLst/>
+                        </a:prstGeom>
+                        <a:solidFill>
+                          <a:schemeClr val="accent6">
+                            <a:lumMod val="75000"/>
+                          </a:schemeClr>
+                        </a:solidFill>
+                        <a:ln w="9525">
+                          <a:solidFill>
+                            <a:schemeClr val="bg2">
+                              <a:lumMod val="10000"/>
+                            </a:schemeClr>
+                          </a:solidFill>
+                        </a:ln>
+                      </wps:spPr>
+                      <wps:txbx>
+                        <w:txbxContent>
+                          <w:p>
+                            <w:r>
+                              <w:t>NAME, EMAIL ADDRESS</w:t>
+                            </w:r>
+                          </w:p>
+                        </w:txbxContent>
+                      </wps:txbx>
+                      <wps:bodyPr rot="0" spcFirstLastPara="0" vertOverflow="overflow" horzOverflow="overflow" vert="horz" wrap="square" lIns="91440" tIns="45720" rIns="91440" bIns="45720" numCol="1" spcCol="0" rtlCol="0" fromWordArt="0" anchor="t" anchorCtr="0" forceAA="0" compatLnSpc="1">
+                        <a:prstTxWarp prst="textNoShape">
+                          <a:avLst/>
+                        </a:prstTxWarp>
+                        <a:noAutofit/>
+                      </wps:bodyPr>
+                    </wps:wsp>
+                  </a:graphicData>
+                </a:graphic>
+                <wp14:sizeRelH relativeFrom="page">
+                  <wp14:pctWidth>0</wp14:pctWidth>
+                </wp14:sizeRelH>
+                <wp14:sizeRelV relativeFrom="page">
+                  <wp14:pctHeight>0</wp14:pctHeight>
+                </wp14:sizeRelV>
+              </wp:anchor>
+            </w:drawing>
+          </mc:Choice>
+          <mc:Fallback>
+            <w:pict>
+              <v:shape w14:anchorId="5AC99AC6" id="Text Box 6" o:spid="_x0000_s1028" type="#_x0000_t202" style="position:absolute;margin-left:-54pt;margin-top:97.95pt;width:108.5pt;height:35.5pt;z-index:251658240;visibility:visible;mso-wrap-style:square;mso-width-percent:0;mso-height-percent:0;mso-wrap-distance-left:9pt;mso-wrap-distance-top:0;mso-wrap-distance-right:9pt;mso-wrap-distance-bottom:0;mso-position-horizontal:absolute;mso-position-horizontal-relative:text;mso-position-vertical:absolute;mso-position-vertical-relative:text;mso-width-percent:0;mso-height-percent:0;mso-width-relative:page;mso-height-relative:page;v-text-anchor:top" o:gfxdata="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" fillcolor="#538135 [2409]" strokecolor="#161616 [334]">
+                <v:textbox>
+                  <w:txbxContent>
+                    <w:p>
+                      <w:r>
+                        <w:t>NAME, EMAIL ADDRESS</w:t>
+                      </w:r>
+                    </w:p>
+                  </w:txbxContent>
+                </v:textbox>
+              </v:shape>
+            </w:pict>
+          </mc:Fallback>
+        </mc:AlternateContent>
+      </w:r>
+      <w:r>
+        <w:rPr>
+          <w:noProof/>
+        </w:rPr>
+        <mc:AlternateContent>
+          <mc:Choice Requires="wps">
+            <w:drawing>
+              <wp:anchor distT="0" distB="0" distL="114300" distR="114300" simplePos="0" relativeHeight="251658240" behindDoc="0" locked="0" layoutInCell="1" allowOverlap="1" wp14:anchorId="034393A5" wp14:editId="1AFF227E">
+                <wp:simplePos x="0" y="0"/>
+                <wp:positionH relativeFrom="column">
+                  <wp:posOffset>2933700</wp:posOffset>
+                </wp:positionH>
+                <wp:positionV relativeFrom="paragraph">
+                  <wp:posOffset>1472565</wp:posOffset>
+                </wp:positionV>
+                <wp:extent cx="717550" cy="0"/>
+                <wp:effectExtent l="0" t="114300" r="0" b="133350"/>
+                <wp:wrapNone/>
+                <wp:docPr id="7" name="Straight Arrow Connector 7"/>
+                <wp:cNvGraphicFramePr/>
+                <a:graphic xmlns:a="http://schemas.openxmlformats.org/drawingml/2006/main">
+                  <a:graphicData uri="http://schemas.microsoft.com/office/word/2010/wordprocessingShape">
+                    <wps:wsp>
+                      <wps:cNvCnPr/>
+                      <wps:spPr>
+                        <a:xfrm>
+                          <a:off x="0" y="0"/>
+                          <a:ext cx="717550" cy="0"/>
+                        </a:xfrm>
+                        <a:prstGeom prst="straightConnector1">
+                          <a:avLst/>
+                        </a:prstGeom>
+                        <a:ln w="57150">
+                          <a:solidFill>
+                            <a:schemeClr val="bg2">
+                              <a:lumMod val="10000"/>
+                            </a:schemeClr>
+                          </a:solidFill>
+                          <a:tailEnd type="triangle"/>
+                        </a:ln>
+                      </wps:spPr>
+                      <wps:style>
+                        <a:lnRef idx="1">
+                          <a:schemeClr val="accent1"/>
+                        </a:lnRef>
+                        <a:fillRef idx="0">
+                          <a:schemeClr val="accent1"/>
+                        </a:fillRef>
+                        <a:effectRef idx="0">
+                          <a:schemeClr val="accent1"/>
+                        </a:effectRef>
+                        <a:fontRef idx="minor">
+                          <a:schemeClr val="tx1"/>
+                        </a:fontRef>
+                      </wps:style>
+                      <wps:bodyPr/>
+                    </wps:wsp>
+                  </a:graphicData>
+                </a:graphic>
+                <wp14:sizeRelH relativeFrom="page">
+                  <wp14:pctWidth>0</wp14:pctWidth>
+                </wp14:sizeRelH>
+                <wp14:sizeRelV relativeFrom="page">
+                  <wp14:pctHeight>0</wp14:pctHeight>
+                </wp14:sizeRelV>
+              </wp:anchor>
+            </w:drawing>
+          </mc:Choice>
+          <mc:Fallback>
+            <w:pict>
+              <v:shape w14:anchorId="0CD2551E" id="Straight Arrow Connector 7" o:spid="_x0000_s1026" type="#_x0000_t32" style="position:absolute;margin-left:231pt;margin-top:115.95pt;width:56.5pt;height:0;z-index:251658240;visibility:visible;mso-wrap-style:square;mso-width-percent:0;mso-height-percent:0;mso-wrap-distance-left:9pt;mso-wrap-distance-top:0;mso-wrap-distance-right:9pt;mso-wrap-distance-bottom:0;mso-position-horizontal:absolute;mso-position-horizontal-relative:text;mso-position-vertical:absolute;mso-position-vertical-relative:text;mso-width-percent:0;mso-height-percent:0;mso-width-relative:page;mso-height-relative:page" o:gfxdata="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" strokecolor="#161616 [334]" strokeweight="4.5pt">
+                <v:stroke endarrow="block" joinstyle="miter"/>
+              </v:shape>
+            </w:pict>
+          </mc:Fallback>
+        </mc:AlternateContent>
+      </w:r>
+      <w:r>
+        <w:rPr>
+          <w:noProof/>
+        </w:rPr>
+        <mc:AlternateContent>
+          <mc:Choice Requires="wps">
+            <w:drawing>
+              <wp:anchor distT="0" distB="0" distL="114300" distR="114300" simplePos="0" relativeHeight="251658240" behindDoc="0" locked="0" layoutInCell="1" allowOverlap="1" wp14:anchorId="5283E221" wp14:editId="01F9E19F">
+                <wp:simplePos x="0" y="0"/>
+                <wp:positionH relativeFrom="column">
+                  <wp:posOffset>3587750</wp:posOffset>
+                </wp:positionH>
+                <wp:positionV relativeFrom="paragraph">
+                  <wp:posOffset>1224915</wp:posOffset>
+                </wp:positionV>
+                <wp:extent cx="1587500" cy="520700"/>
+                <wp:effectExtent l="0" t="0" r="12700" b="12700"/>
+                <wp:wrapNone/>
+                <wp:docPr id="8" name="Text Box 8"/>
+                <wp:cNvGraphicFramePr/>
+                <a:graphic xmlns:a="http://schemas.openxmlformats.org/drawingml/2006/main">
+                  <a:graphicData uri="http://schemas.microsoft.com/office/word/2010/wordprocessingShape">
+                    <wps:wsp>
+                      <wps:cNvSpPr txBox="1"/>
+                      <wps:spPr>
+                        <a:xfrm>
+                          <a:off x="0" y="0"/>
+                          <a:ext cx="1587500" cy="520700"/>
+                        </a:xfrm>
+                        <a:prstGeom prst="rect">
+                          <a:avLst/>
+                        </a:prstGeom>
+                        <a:solidFill>
+                          <a:schemeClr val="accent6">
+                            <a:lumMod val="75000"/>
+                          </a:schemeClr>
+                        </a:solidFill>
+                        <a:ln w="9525">
+                          <a:solidFill>
+                            <a:schemeClr val="bg2">
+                              <a:lumMod val="10000"/>
+                            </a:schemeClr>
+                          </a:solidFill>
+                        </a:ln>
+                      </wps:spPr>
+                      <wps:txbx>
+                        <w:txbxContent>
+                          <w:p>
+                            <w:r>
+                              <w:t xml:space="preserve">AIRLINE SERVICE QUALITY </w:t>
+                            </w:r>
+                          </w:p>
+                        </w:txbxContent>
+                      </wps:txbx>
+                      <wps:bodyPr rot="0" spcFirstLastPara="0" vertOverflow="overflow" horzOverflow="overflow" vert="horz" wrap="square" lIns="91440" tIns="45720" rIns="91440" bIns="45720" numCol="1" spcCol="0" rtlCol="0" fromWordArt="0" anchor="t" anchorCtr="0" forceAA="0" compatLnSpc="1">
+                        <a:prstTxWarp prst="textNoShape">
+                          <a:avLst/>
+                        </a:prstTxWarp>
+                        <a:noAutofit/>
+                      </wps:bodyPr>
+                    </wps:wsp>
+                  </a:graphicData>
+                </a:graphic>
+                <wp14:sizeRelH relativeFrom="page">
+                  <wp14:pctWidth>0</wp14:pctWidth>
+                </wp14:sizeRelH>
+                <wp14:sizeRelV relativeFrom="page">
+                  <wp14:pctHeight>0</wp14:pctHeight>
+                </wp14:sizeRelV>
+              </wp:anchor>
+            </w:drawing>
+          </mc:Choice>
+          <mc:Fallback>
+            <w:pict>
+              <v:shape w14:anchorId="5283E221" id="Text Box 8" o:spid="_x0000_s1029" type="#_x0000_t202" style="position:absolute;margin-left:282.5pt;margin-top:96.45pt;width:125pt;height:41pt;z-index:251658240;visibility:visible;mso-wrap-style:square;mso-width-percent:0;mso-height-percent:0;mso-wrap-distance-left:9pt;mso-wrap-distance-top:0;mso-wrap-distance-right:9pt;mso-wrap-distance-bottom:0;mso-position-horizontal:absolute;mso-position-horizontal-relative:text;mso-position-vertical:absolute;mso-position-vertical-relative:text;mso-width-percent:0;mso-height-percent:0;mso-width-relative:page;mso-height-relative:page;v-text-anchor:top" o:gfxdata="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" fillcolor="#538135 [2409]" strokecolor="#161616 [334]">
+                <v:textbox>
+                  <w:txbxContent>
+                    <w:p>
+                      <w:r>
+                        <w:t xml:space="preserve">AIRLINE SERVICE QUALITY </w:t>
+                      </w:r>
+                    </w:p>
+                  </w:txbxContent>
+                </v:textbox>
+              </v:shape>
+            </w:pict>
+          </mc:Fallback>
+        </mc:AlternateContent>
+      </w:r>
+      <w:r>
+        <w:rPr>
+          <w:noProof/>
+        </w:rPr>
+        <mc:AlternateContent>
+          <mc:Choice Requires="wps">
+            <w:drawing>
+              <wp:anchor distT="0" distB="0" distL="114300" distR="114300" simplePos="0" relativeHeight="251658240" behindDoc="0" locked="0" layoutInCell="1" allowOverlap="1" wp14:anchorId="2886E6E1" wp14:editId="0EE14C69">
+                <wp:simplePos x="0" y="0"/>
+                <wp:positionH relativeFrom="column">
+                  <wp:posOffset>2133600</wp:posOffset>
+                </wp:positionH>
+                <wp:positionV relativeFrom="paragraph">
+                  <wp:posOffset>1713865</wp:posOffset>
+                </wp:positionV>
+                <wp:extent cx="6350" cy="635000"/>
+                <wp:effectExtent l="114300" t="0" r="88900" b="50800"/>
+                <wp:wrapNone/>
+                <wp:docPr id="9" name="Straight Arrow Connector 9"/>
+                <wp:cNvGraphicFramePr/>
+                <a:graphic xmlns:a="http://schemas.openxmlformats.org/drawingml/2006/main">
+                  <a:graphicData uri="http://schemas.microsoft.com/office/word/2010/wordprocessingShape">
+                    <wps:wsp>
+                      <wps:cNvCnPr/>
+                      <wps:spPr>
+                        <a:xfrm>
+                          <a:off x="0" y="0"/>
+                          <a:ext cx="6350" cy="635000"/>
+                        </a:xfrm>
+                        <a:prstGeom prst="straightConnector1">
+                          <a:avLst/>
+                        </a:prstGeom>
+                        <a:ln w="57150">
+                          <a:solidFill>
+                            <a:schemeClr val="bg2">
+                              <a:lumMod val="10000"/>
+                            </a:schemeClr>
+                          </a:solidFill>
+                          <a:tailEnd type="triangle"/>
+                        </a:ln>
+                      </wps:spPr>
+                      <wps:style>
+                        <a:lnRef idx="1">
+                          <a:schemeClr val="accent1"/>
+                        </a:lnRef>
+                        <a:fillRef idx="0">
+                          <a:schemeClr val="accent1"/>
+                        </a:fillRef>
+                        <a:effectRef idx="0">
+                          <a:schemeClr val="accent1"/>
+                        </a:effectRef>
+                        <a:fontRef idx="minor">
+                          <a:schemeClr val="tx1"/>
+                        </a:fontRef>
+                      </wps:style>
+                      <wps:bodyPr/>
+                    </wps:wsp>
+                  </a:graphicData>
+                </a:graphic>
+                <wp14:sizeRelH relativeFrom="page">
+                  <wp14:pctWidth>0</wp14:pctWidth>
+                </wp14:sizeRelH>
+                <wp14:sizeRelV relativeFrom="page">
+                  <wp14:pctHeight>0</wp14:pctHeight>
+                </wp14:sizeRelV>
+              </wp:anchor>
+            </w:drawing>
+          </mc:Choice>
+          <mc:Fallback>
+            <w:pict>
+              <v:shape w14:anchorId="4B977324" id="Straight Arrow Connector 9" o:spid="_x0000_s1026" type="#_x0000_t32" style="position:absolute;margin-left:168pt;margin-top:134.95pt;width:.5pt;height:50pt;z-index:251658240;visibility:visible;mso-wrap-style:square;mso-width-percent:0;mso-height-percent:0;mso-wrap-distance-left:9pt;mso-wrap-distance-top:0;mso-wrap-distance-right:9pt;mso-wrap-distance-bottom:0;mso-position-horizontal:absolute;mso-position-horizontal-relative:text;mso-position-vertical:absolute;mso-position-vertical-relative:text;mso-width-percent:0;mso-height-percent:0;mso-width-relative:page;mso-height-relative:page" o:gfxdata="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" strokecolor="#161616 [334]" strokeweight="4.5pt">
+                <v:stroke endarrow="block" joinstyle="miter"/>
+              </v:shape>
+            </w:pict>
+          </mc:Fallback>
+        </mc:AlternateContent>
+      </w:r>
+      <w:r>
+        <w:rPr>
+          <w:noProof/>
+        </w:rPr>
+        <mc:AlternateContent>
+          <mc:Choice Requires="wps">
+            <w:drawing>
+              <wp:anchor distT="0" distB="0" distL="114300" distR="114300" simplePos="0" relativeHeight="251658240" behindDoc="0" locked="0" layoutInCell="1" allowOverlap="1" wp14:anchorId="5A541CE1" wp14:editId="352F1F34">
+                <wp:simplePos x="0" y="0"/>
+                <wp:positionH relativeFrom="column">
+                  <wp:posOffset>1009650</wp:posOffset>
+                </wp:positionH>
+                <wp:positionV relativeFrom="paragraph">
+                  <wp:posOffset>2329815</wp:posOffset>
+                </wp:positionV>
+                <wp:extent cx="2203450" cy="590550"/>
+                <wp:effectExtent l="0" t="0" r="25400" b="19050"/>
+                <wp:wrapNone/>
+                <wp:docPr id="10" name="Text Box 10"/>
+                <wp:cNvGraphicFramePr/>
+                <a:graphic xmlns:a="http://schemas.openxmlformats.org/drawingml/2006/main">
+                  <a:graphicData uri="http://schemas.microsoft.com/office/word/2010/wordprocessingShape">
+                    <wps:wsp>
+                      <wps:cNvSpPr txBox="1"/>
+                      <wps:spPr>
+                        <a:xfrm>
+                          <a:off x="0" y="0"/>
+                          <a:ext cx="2203450" cy="590550"/>
+                        </a:xfrm>
+                        <a:prstGeom prst="rect">
+                          <a:avLst/>
+                        </a:prstGeom>
+                        <a:solidFill>
+                          <a:schemeClr val="accent6">
+                            <a:lumMod val="75000"/>
+                          </a:schemeClr>
+                        </a:solidFill>
+                        <a:ln w="9525">
+                          <a:solidFill>
+                            <a:schemeClr val="bg2">
+                              <a:lumMod val="10000"/>
+                            </a:schemeClr>
+                          </a:solidFill>
+                        </a:ln>
+                      </wps:spPr>
+                      <wps:txbx>
+                        <w:txbxContent>
+                          <w:p>
+                            <w:r>
+                              <w:t>RATE THE SERVICE PROVIDER (ATMS APP)</w:t>
+                            </w:r>
+                          </w:p>
+                        </w:txbxContent>
+                      </wps:txbx>
+                      <wps:bodyPr rot="0" spcFirstLastPara="0" vertOverflow="overflow" horzOverflow="overflow" vert="horz" wrap="square" lIns="91440" tIns="45720" rIns="91440" bIns="45720" numCol="1" spcCol="0" rtlCol="0" fromWordArt="0" anchor="t" anchorCtr="0" forceAA="0" compatLnSpc="1">
+                        <a:prstTxWarp prst="textNoShape">
+                          <a:avLst/>
+                        </a:prstTxWarp>
+                        <a:noAutofit/>
+                      </wps:bodyPr>
+                    </wps:wsp>
+                  </a:graphicData>
+                </a:graphic>
+                <wp14:sizeRelH relativeFrom="margin">
+                  <wp14:pctWidth>0</wp14:pctWidth>
+                </wp14:sizeRelH>
+                <wp14:sizeRelV relativeFrom="margin">
+                  <wp14:pctHeight>0</wp14:pctHeight>
+                </wp14:sizeRelV>
+              </wp:anchor>
+            </w:drawing>
+          </mc:Choice>
+          <mc:Fallback>
+            <w:pict>
+              <v:shape w14:anchorId="5A541CE1" id="Text Box 10" o:spid="_x0000_s1030" type="#_x0000_t202" style="position:absolute;margin-left:79.5pt;margin-top:183.45pt;width:173.5pt;height:46.5pt;z-index:251658240;visibility:visible;mso-wrap-style:square;mso-width-percent:0;mso-height-percent:0;mso-wrap-distance-left:9pt;mso-wrap-distance-top:0;mso-wrap-distance-right:9pt;mso-wrap-distance-bottom:0;mso-position-horizontal:absolute;mso-position-horizontal-relative:text;mso-position-vertical:absolute;mso-position-vertical-relative:text;mso-width-percent:0;mso-height-percent:0;mso-width-relative:margin;mso-height-relative:margin;v-text-anchor:top" o:gfxdata="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" fillcolor="#538135 [2409]" strokecolor="#161616 [334]">
+                <v:textbox>
+                  <w:txbxContent>
+                    <w:p>
+                      <w:r>
+                        <w:t>RATE THE SERVICE PROVIDER (ATMS APP)</w:t>
+                      </w:r>
+                    </w:p>
+                  </w:txbxContent>
+                </v:textbox>
+              </v:shape>
+            </w:pict>
+          </mc:Fallback>
+        </mc:AlternateContent>
+      </w:r>
+    </w:p>
+    <w:p/>
+    <w:p/>
     <w:sectPr>
       <w:pgSz w:w="12240" w:h="15840"/>
       <w:pgMar w:top="1440" w:right="1440" w:bottom="1440" w:left="1440" w:header="720" w:footer="720" w:gutter="0"/>
@@ -111,7 +1120,7 @@
 </file>
 
 <file path=word/styles.xml><?xml version="1.0" encoding="utf-8"?>
-<w:styles xmlns:mc="http://schemas.openxmlformats.org/markup-compatibility/2006" xmlns:r="http://schemas.openxmlformats.org/officeDocument/2006/relationships" xmlns:w="http://schemas.openxmlformats.org/wordprocessingml/2006/main" xmlns:w14="http://schemas.microsoft.com/office/word/2010/wordml" xmlns:w15="http://schemas.microsoft.com/office/word/2012/wordml" mc:Ignorable="w14 w15">
+<w:styles xmlns:mc="http://schemas.openxmlformats.org/markup-compatibility/2006" xmlns:r="http://schemas.openxmlformats.org/officeDocument/2006/relationships" xmlns:w="http://schemas.openxmlformats.org/wordprocessingml/2006/main" xmlns:w14="http://schemas.microsoft.com/office/word/2010/wordml" xmlns:w15="http://schemas.microsoft.com/office/word/2012/wordml" xmlns:w16cex="http://schemas.microsoft.com/office/word/2018/wordml/cex" xmlns:w16cid="http://schemas.microsoft.com/office/word/2016/wordml/cid" xmlns:w16="http://schemas.microsoft.com/office/word/2018/wordml" xmlns:w16se="http://schemas.microsoft.com/office/word/2015/wordml/symex" mc:Ignorable="w14 w15 w16se w16cid w16 w16cex">
   <w:docDefaults>
     <w:rPrDefault>
       <w:rPr>
@@ -127,7 +1136,7 @@
       </w:pPr>
     </w:pPrDefault>
   </w:docDefaults>
-  <w:latentStyles w:defLockedState="0" w:defUIPriority="99" w:defSemiHidden="0" w:defUnhideWhenUsed="0" w:defQFormat="0" w:count="371">
+  <w:latentStyles w:defLockedState="0" w:defUIPriority="99" w:defSemiHidden="0" w:defUnhideWhenUsed="0" w:defQFormat="0" w:count="376">
     <w:lsdException w:name="Normal" w:uiPriority="0" w:qFormat="1"/>
     <w:lsdException w:name="heading 1" w:uiPriority="9" w:qFormat="1"/>
     <w:lsdException w:name="heading 2" w:semiHidden="1" w:uiPriority="9" w:unhideWhenUsed="1" w:qFormat="1"/>
@@ -233,7 +1242,6 @@
     <w:lsdException w:name="HTML Sample" w:semiHidden="1" w:unhideWhenUsed="1"/>
     <w:lsdException w:name="HTML Typewriter" w:semiHidden="1" w:unhideWhenUsed="1"/>
     <w:lsdException w:name="HTML Variable" w:semiHidden="1" w:unhideWhenUsed="1"/>
-    <w:lsdException w:name="Normal Table" w:semiHidden="1" w:unhideWhenUsed="1"/>
     <w:lsdException w:name="annotation subject" w:semiHidden="1" w:unhideWhenUsed="1"/>
     <w:lsdException w:name="No List" w:semiHidden="1" w:unhideWhenUsed="1"/>
     <w:lsdException w:name="Outline List 1" w:semiHidden="1" w:unhideWhenUsed="1"/>
@@ -276,11 +1284,8 @@
     <w:lsdException w:name="Table Contemporary" w:semiHidden="1" w:unhideWhenUsed="1"/>
     <w:lsdException w:name="Table Elegant" w:semiHidden="1" w:unhideWhenUsed="1"/>
     <w:lsdException w:name="Table Professional" w:semiHidden="1" w:unhideWhenUsed="1"/>
-    <w:lsdException w:name="Table Subtle 1" w:semiHidden="1" w:unhideWhenUsed="1"/>
     <w:lsdException w:name="Table Subtle 2" w:semiHidden="1" w:unhideWhenUsed="1"/>
     <w:lsdException w:name="Table Web 1" w:semiHidden="1" w:unhideWhenUsed="1"/>
-    <w:lsdException w:name="Table Web 2" w:semiHidden="1" w:unhideWhenUsed="1"/>
-    <w:lsdException w:name="Table Web 3" w:semiHidden="1" w:unhideWhenUsed="1"/>
     <w:lsdException w:name="Balloon Text" w:semiHidden="1" w:unhideWhenUsed="1"/>
     <w:lsdException w:name="Table Grid" w:uiPriority="39"/>
     <w:lsdException w:name="Table Theme" w:semiHidden="1" w:unhideWhenUsed="1"/>
@@ -499,6 +1504,11 @@
     <w:lsdException w:name="List Table 5 Dark Accent 6" w:uiPriority="50"/>
     <w:lsdException w:name="List Table 6 Colorful Accent 6" w:uiPriority="51"/>
     <w:lsdException w:name="List Table 7 Colorful Accent 6" w:uiPriority="52"/>
+    <w:lsdException w:name="Mention" w:semiHidden="1" w:unhideWhenUsed="1"/>
+    <w:lsdException w:name="Smart Hyperlink" w:semiHidden="1" w:unhideWhenUsed="1"/>
+    <w:lsdException w:name="Hashtag" w:semiHidden="1" w:unhideWhenUsed="1"/>
+    <w:lsdException w:name="Unresolved Mention" w:semiHidden="1" w:unhideWhenUsed="1"/>
+    <w:lsdException w:name="Smart Link" w:semiHidden="1" w:unhideWhenUsed="1"/>
   </w:latentStyles>
   <w:style w:type="paragraph" w:default="1" w:styleId="Normal">
     <w:name w:val="Normal"/>

</xml_diff>